<commit_message>
images and tables and final report v2  (doing)
</commit_message>
<xml_diff>
--- a/docs/Final report - version history.docx
+++ b/docs/Final report - version history.docx
@@ -67,15 +67,7 @@
           </w:tcPr>
           <w:p>
             <w:r>
-              <w:t xml:space="preserve">INDIR - Final Report - v0 - </w:t>
-            </w:r>
-            <w:proofErr w:type="spellStart"/>
-            <w:r>
-              <w:t>first</w:t>
-            </w:r>
-            <w:proofErr w:type="spellEnd"/>
-            <w:r>
-              <w:t xml:space="preserve"> release</w:t>
+              <w:t>INDIR - Final Report - v0 - first release</w:t>
             </w:r>
           </w:p>
         </w:tc>
@@ -107,13 +99,8 @@
           </w:tcPr>
           <w:p>
             <w:r>
-              <w:t xml:space="preserve">INDIR - Final Report - v1 - more </w:t>
-            </w:r>
-            <w:proofErr w:type="spellStart"/>
-            <w:r>
-              <w:t>comments</w:t>
-            </w:r>
-            <w:proofErr w:type="spellEnd"/>
+              <w:t>INDIR - Final Report - v1 - more comments</w:t>
+            </w:r>
           </w:p>
         </w:tc>
         <w:tc>
@@ -139,15 +126,7 @@
               <w:t>do</w:t>
             </w:r>
             <w:r>
-              <w:t xml:space="preserve"> que nas buscas houve um filtro que desconsiderou termos </w:t>
-            </w:r>
-            <w:proofErr w:type="gramStart"/>
-            <w:r>
-              <w:t>das  classes</w:t>
-            </w:r>
-            <w:proofErr w:type="gramEnd"/>
-            <w:r>
-              <w:t>: localização,  verbo e organização;</w:t>
+              <w:t xml:space="preserve"> que nas buscas houve um filtro que desconsiderou termos das  classes: localização,  verbo e organização;</w:t>
             </w:r>
           </w:p>
           <w:p>
@@ -158,37 +137,8 @@
               <w:t>da</w:t>
             </w:r>
             <w:r>
-              <w:t xml:space="preserve"> ressalva que não foram analisados casos não encontrados em alguns critérios dada limitação </w:t>
-            </w:r>
-            <w:proofErr w:type="spellStart"/>
-            <w:r>
-              <w:t>retriever</w:t>
-            </w:r>
-            <w:proofErr w:type="spellEnd"/>
-            <w:r>
-              <w:t xml:space="preserve"> (</w:t>
-            </w:r>
-            <w:proofErr w:type="spellStart"/>
-            <w:r>
-              <w:t>topk</w:t>
-            </w:r>
-            <w:proofErr w:type="spellEnd"/>
-            <w:r>
-              <w:t xml:space="preserve"> 300): total: 10 (sts:0</w:t>
-            </w:r>
-            <w:proofErr w:type="gramStart"/>
-            <w:r>
-              <w:t>),  tema</w:t>
-            </w:r>
-            <w:proofErr w:type="gramEnd"/>
-            <w:r>
-              <w:t xml:space="preserve">: 4 (sts:2), </w:t>
-            </w:r>
-            <w:proofErr w:type="spellStart"/>
-            <w:r>
-              <w:t>etc</w:t>
-            </w:r>
-            <w:proofErr w:type="spellEnd"/>
+              <w:t xml:space="preserve"> ressalva que não foram analisados casos não encontrados em alguns critérios dada limitação retriever (topk 300): total: 10 (sts:0),  tema: 4 (sts:2), etc</w:t>
+            </w:r>
           </w:p>
           <w:p>
             <w:r>
@@ -237,7 +187,7 @@
           </w:tcPr>
           <w:p>
             <w:r>
-              <w:t>?</w:t>
+              <w:t>doing</w:t>
             </w:r>
           </w:p>
         </w:tc>
@@ -266,15 +216,108 @@
           </w:tcPr>
           <w:p>
             <w:r>
-              <w:t>Informado que:</w:t>
-            </w:r>
-          </w:p>
-          <w:p>
-            <w:r>
-              <w:t>O PTT5-BASE tem 222 milhões de parâmetros</w:t>
-            </w:r>
-          </w:p>
-          <w:p/>
+              <w:t xml:space="preserve">Na seção de avaliação de resultados do indexador </w:t>
+            </w:r>
+          </w:p>
+          <w:p>
+            <w:r>
+              <w:t>. Acrescentado PTT5-INDIR-400 à tabela;</w:t>
+            </w:r>
+          </w:p>
+          <w:p>
+            <w:r>
+              <w:t>. Acrescentado gráfico comparativo com Rank1</w:t>
+            </w:r>
+          </w:p>
+          <w:p>
+            <w:r>
+              <w:t>. Informado rastro do PTT5-BASE-INDIR no Neptune.ai e sua quantidade de parâmetros</w:t>
+            </w:r>
+          </w:p>
+          <w:p>
+            <w:r>
+              <w:t xml:space="preserve">. Comentado que a pequena diferença entre o </w:t>
+            </w:r>
+            <w:bookmarkStart w:id="0" w:name="_Hlk140084630"/>
+            <w:r>
+              <w:t>PTT5-</w:t>
+            </w:r>
+            <w:bookmarkEnd w:id="0"/>
+            <w:r>
+              <w:t xml:space="preserve">INDIR-106 e o </w:t>
+            </w:r>
+            <w:r>
+              <w:t>PTT5-</w:t>
+            </w:r>
+            <w:r>
+              <w:t>INDIR-400 pode</w:t>
+            </w:r>
+            <w:r>
+              <w:t xml:space="preserve"> ser um indicativo de que </w:t>
+            </w:r>
+            <w:r>
+              <w:lastRenderedPageBreak/>
+              <w:t xml:space="preserve">treinar o </w:t>
+            </w:r>
+            <w:r>
+              <w:t xml:space="preserve">PTT5- </w:t>
+            </w:r>
+            <w:r>
+              <w:t>INDIR-400 por mais épocas não levará a melhores resultados.</w:t>
+            </w:r>
+          </w:p>
+          <w:p>
+            <w:r>
+              <w:t>Na seção de uso do INDIR nas buscas (JURIS-TCU):</w:t>
+            </w:r>
+          </w:p>
+          <w:p>
+            <w:r>
+              <w:t>. Considerado mais um tipo de expansão de queries (variando informações e pipeline de derivação).</w:t>
+            </w:r>
+          </w:p>
+          <w:p>
+            <w:r>
+              <w:t>. Considerado mais um tipo de expansão de documentos (usando o próprio PTT5-INDIR-400, variando a quantidade de acréscimo).</w:t>
+            </w:r>
+          </w:p>
+          <w:p>
+            <w:r>
+              <w:t xml:space="preserve">. </w:t>
+            </w:r>
+            <w:bookmarkStart w:id="1" w:name="_Hlk140088433"/>
+            <w:r>
+              <w:t>E</w:t>
+            </w:r>
+            <w:r>
+              <w:t xml:space="preserve">xperimentada inversão no formato do texto passado ao modelo  </w:t>
+            </w:r>
+            <w:r>
+              <w:t xml:space="preserve">tanto para o INDIR (INDIRI) quanto para o PTT5-BASE (basei): </w:t>
+            </w:r>
+            <w:bookmarkEnd w:id="1"/>
+            <w:r>
+              <w:t>'Query: {document} Document: {query} Relevant:'</w:t>
+            </w:r>
+            <w:r>
+              <w:t>.</w:t>
+            </w:r>
+          </w:p>
+          <w:p>
+            <w:r>
+              <w:t>. Análise conjunta das 3 métricas.</w:t>
+            </w:r>
+          </w:p>
+          <w:p>
+            <w:r>
+              <w:t>. Tabela com melhores resultados em busca esparsa.</w:t>
+            </w:r>
+          </w:p>
+          <w:p>
+            <w:r>
+              <w:t>. Tabelas com combinações que alcançaram melhores resultados (parcial e completa)</w:t>
+            </w:r>
+          </w:p>
           <w:p/>
         </w:tc>
       </w:tr>

</xml_diff>

<commit_message>
Final report - in revision
</commit_message>
<xml_diff>
--- a/docs/Final report - version history.docx
+++ b/docs/Final report - version history.docx
@@ -67,7 +67,15 @@
           </w:tcPr>
           <w:p>
             <w:r>
-              <w:t>INDIR - Final Report - v0 - first release</w:t>
+              <w:t xml:space="preserve">INDIR - Final Report - v0 - </w:t>
+            </w:r>
+            <w:proofErr w:type="spellStart"/>
+            <w:r>
+              <w:t>first</w:t>
+            </w:r>
+            <w:proofErr w:type="spellEnd"/>
+            <w:r>
+              <w:t xml:space="preserve"> release</w:t>
             </w:r>
           </w:p>
         </w:tc>
@@ -99,8 +107,13 @@
           </w:tcPr>
           <w:p>
             <w:r>
-              <w:t>INDIR - Final Report - v1 - more comments</w:t>
-            </w:r>
+              <w:t xml:space="preserve">INDIR - Final Report - v1 - more </w:t>
+            </w:r>
+            <w:proofErr w:type="spellStart"/>
+            <w:r>
+              <w:t>comments</w:t>
+            </w:r>
+            <w:proofErr w:type="spellEnd"/>
           </w:p>
         </w:tc>
         <w:tc>
@@ -126,7 +139,15 @@
               <w:t>do</w:t>
             </w:r>
             <w:r>
-              <w:t xml:space="preserve"> que nas buscas houve um filtro que desconsiderou termos das  classes: localização,  verbo e organização;</w:t>
+              <w:t xml:space="preserve"> que nas buscas houve um filtro que desconsiderou termos </w:t>
+            </w:r>
+            <w:proofErr w:type="gramStart"/>
+            <w:r>
+              <w:t>das  classes</w:t>
+            </w:r>
+            <w:proofErr w:type="gramEnd"/>
+            <w:r>
+              <w:t>: localização,  verbo e organização;</w:t>
             </w:r>
           </w:p>
           <w:p>
@@ -137,8 +158,37 @@
               <w:t>da</w:t>
             </w:r>
             <w:r>
-              <w:t xml:space="preserve"> ressalva que não foram analisados casos não encontrados em alguns critérios dada limitação retriever (topk 300): total: 10 (sts:0),  tema: 4 (sts:2), etc</w:t>
-            </w:r>
+              <w:t xml:space="preserve"> ressalva que não foram analisados casos não encontrados em alguns critérios dada limitação </w:t>
+            </w:r>
+            <w:proofErr w:type="spellStart"/>
+            <w:r>
+              <w:t>retriever</w:t>
+            </w:r>
+            <w:proofErr w:type="spellEnd"/>
+            <w:r>
+              <w:t xml:space="preserve"> (</w:t>
+            </w:r>
+            <w:proofErr w:type="spellStart"/>
+            <w:r>
+              <w:t>topk</w:t>
+            </w:r>
+            <w:proofErr w:type="spellEnd"/>
+            <w:r>
+              <w:t xml:space="preserve"> 300): total: 10 (sts:0</w:t>
+            </w:r>
+            <w:proofErr w:type="gramStart"/>
+            <w:r>
+              <w:t>),  tema</w:t>
+            </w:r>
+            <w:proofErr w:type="gramEnd"/>
+            <w:r>
+              <w:t xml:space="preserve">: 4 (sts:2), </w:t>
+            </w:r>
+            <w:proofErr w:type="spellStart"/>
+            <w:r>
+              <w:t>etc</w:t>
+            </w:r>
+            <w:proofErr w:type="spellEnd"/>
           </w:p>
           <w:p>
             <w:r>
@@ -186,9 +236,11 @@
             <w:tcW w:w="2759" w:type="dxa"/>
           </w:tcPr>
           <w:p>
+            <w:proofErr w:type="spellStart"/>
             <w:r>
               <w:t>doing</w:t>
             </w:r>
+            <w:proofErr w:type="spellEnd"/>
           </w:p>
         </w:tc>
         <w:tc>
@@ -216,6 +268,24 @@
           </w:tcPr>
           <w:p>
             <w:r>
+              <w:t xml:space="preserve">Apontados resultados para </w:t>
+            </w:r>
+            <w:proofErr w:type="spellStart"/>
+            <w:r>
+              <w:t>csv</w:t>
+            </w:r>
+            <w:proofErr w:type="spellEnd"/>
+            <w:r>
+              <w:t xml:space="preserve"> nas seções de avaliação.</w:t>
+            </w:r>
+          </w:p>
+          <w:p>
+            <w:r>
+              <w:t>Texto revisado.</w:t>
+            </w:r>
+          </w:p>
+          <w:p>
+            <w:r>
               <w:t xml:space="preserve">Na seção de avaliação de resultados do indexador </w:t>
             </w:r>
           </w:p>
@@ -236,6 +306,7 @@
           </w:p>
           <w:p>
             <w:r>
+              <w:lastRenderedPageBreak/>
               <w:t xml:space="preserve">. Comentado que a pequena diferença entre o </w:t>
             </w:r>
             <w:bookmarkStart w:id="0" w:name="_Hlk140084630"/>
@@ -244,26 +315,7 @@
             </w:r>
             <w:bookmarkEnd w:id="0"/>
             <w:r>
-              <w:t xml:space="preserve">INDIR-106 e o </w:t>
-            </w:r>
-            <w:r>
-              <w:t>PTT5-</w:t>
-            </w:r>
-            <w:r>
-              <w:t>INDIR-400 pode</w:t>
-            </w:r>
-            <w:r>
-              <w:t xml:space="preserve"> ser um indicativo de que </w:t>
-            </w:r>
-            <w:r>
-              <w:lastRenderedPageBreak/>
-              <w:t xml:space="preserve">treinar o </w:t>
-            </w:r>
-            <w:r>
-              <w:t xml:space="preserve">PTT5- </w:t>
-            </w:r>
-            <w:r>
-              <w:t>INDIR-400 por mais épocas não levará a melhores resultados.</w:t>
+              <w:t>INDIR-106 e o PTT5-INDIR-400 pode ser um indicativo de que treinar o PTT5- INDIR-400 por mais épocas não levará a melhores resultados.</w:t>
             </w:r>
           </w:p>
           <w:p>
@@ -287,17 +339,51 @@
             </w:r>
             <w:bookmarkStart w:id="1" w:name="_Hlk140088433"/>
             <w:r>
-              <w:t>E</w:t>
-            </w:r>
-            <w:r>
-              <w:t xml:space="preserve">xperimentada inversão no formato do texto passado ao modelo  </w:t>
-            </w:r>
-            <w:r>
-              <w:t xml:space="preserve">tanto para o INDIR (INDIRI) quanto para o PTT5-BASE (basei): </w:t>
+              <w:t xml:space="preserve">Experimentada inversão no formato do texto passado ao </w:t>
+            </w:r>
+            <w:proofErr w:type="gramStart"/>
+            <w:r>
+              <w:t>modelo  tanto</w:t>
+            </w:r>
+            <w:proofErr w:type="gramEnd"/>
+            <w:r>
+              <w:t xml:space="preserve"> para o INDIR (INDIRI) quanto para o PTT5-BASE (</w:t>
+            </w:r>
+            <w:proofErr w:type="spellStart"/>
+            <w:r>
+              <w:t>basei</w:t>
+            </w:r>
+            <w:proofErr w:type="spellEnd"/>
+            <w:r>
+              <w:t xml:space="preserve">): </w:t>
             </w:r>
             <w:bookmarkEnd w:id="1"/>
             <w:r>
-              <w:t>'Query: {document} Document: {query} Relevant:'</w:t>
+              <w:t>'Query: {</w:t>
+            </w:r>
+            <w:proofErr w:type="spellStart"/>
+            <w:r>
+              <w:t>document</w:t>
+            </w:r>
+            <w:proofErr w:type="spellEnd"/>
+            <w:r>
+              <w:t xml:space="preserve">} </w:t>
+            </w:r>
+            <w:proofErr w:type="spellStart"/>
+            <w:r>
+              <w:t>Document</w:t>
+            </w:r>
+            <w:proofErr w:type="spellEnd"/>
+            <w:r>
+              <w:t xml:space="preserve">: {query} </w:t>
+            </w:r>
+            <w:proofErr w:type="spellStart"/>
+            <w:r>
+              <w:t>Relevant</w:t>
+            </w:r>
+            <w:proofErr w:type="spellEnd"/>
+            <w:r>
+              <w:t>:'</w:t>
             </w:r>
             <w:r>
               <w:t>.</w:t>
@@ -310,7 +396,15 @@
           </w:p>
           <w:p>
             <w:r>
-              <w:t>. Tabela com melhores resultados em busca esparsa.</w:t>
+              <w:t xml:space="preserve">. Tabela com </w:t>
+            </w:r>
+            <w:proofErr w:type="gramStart"/>
+            <w:r>
+              <w:t>melhores</w:t>
+            </w:r>
+            <w:proofErr w:type="gramEnd"/>
+            <w:r>
+              <w:t xml:space="preserve"> resultados em busca esparsa.</w:t>
             </w:r>
           </w:p>
           <w:p>

</xml_diff>